<commit_message>
Spark read from multiply sources
</commit_message>
<xml_diff>
--- a/Linux/docker/Docker_MySQL_in_Idea.docx
+++ b/Linux/docker/Docker_MySQL_in_Idea.docx
@@ -15,28 +15,15 @@
           <w:lang w:val="en-US"/>
         </w:rPr>
       </w:pPr>
-      <w:r>
-        <w:fldChar w:fldCharType="begin"/>
-      </w:r>
-      <w:r>
-        <w:rPr>
-          <w:lang w:val="en-US"/>
-        </w:rPr>
-        <w:instrText>HYPERLINK "https://www.youtube.com/watch?v=ck6xQqSOlpw"</w:instrText>
-      </w:r>
-      <w:r>
-        <w:fldChar w:fldCharType="separate"/>
-      </w:r>
-      <w:r>
-        <w:rPr>
-          <w:rStyle w:val="Hyperlink"/>
-          <w:lang w:val="en-US"/>
-        </w:rPr>
-        <w:t>https://www.youtube.com/watch?v=ck6xQqSOlpw</w:t>
-      </w:r>
-      <w:r>
-        <w:fldChar w:fldCharType="end"/>
-      </w:r>
+      <w:hyperlink r:id="rId4" w:history="1">
+        <w:r>
+          <w:rPr>
+            <w:rStyle w:val="Hyperlink"/>
+            <w:lang w:val="en-US"/>
+          </w:rPr>
+          <w:t>https://www.youtube.com/watch?v=ck6xQqSOlpw</w:t>
+        </w:r>
+      </w:hyperlink>
     </w:p>
     <w:p>
       <w:pPr>
@@ -59,14 +46,12 @@
         </w:rPr>
         <w:t xml:space="preserve"> </w:t>
       </w:r>
-      <w:proofErr w:type="spellStart"/>
       <w:r>
         <w:rPr>
           <w:lang w:val="en-US"/>
         </w:rPr>
         <w:t>docker</w:t>
       </w:r>
-      <w:proofErr w:type="spellEnd"/>
       <w:r>
         <w:rPr>
           <w:lang w:val="en-US"/>
@@ -108,21 +93,7 @@
         <w:rPr>
           <w:lang w:val="en-US"/>
         </w:rPr>
-        <w:t xml:space="preserve"> </w:t>
-      </w:r>
-      <w:proofErr w:type="spellStart"/>
-      <w:r>
-        <w:rPr>
-          <w:lang w:val="en-US"/>
-        </w:rPr>
-        <w:t>docker</w:t>
-      </w:r>
-      <w:proofErr w:type="spellEnd"/>
-      <w:r>
-        <w:rPr>
-          <w:lang w:val="en-US"/>
-        </w:rPr>
-        <w:t xml:space="preserve"> </w:t>
+        <w:t xml:space="preserve"> docker </w:t>
       </w:r>
       <w:r>
         <w:t>в</w:t>
@@ -199,7 +170,7 @@
                     </pic:cNvPicPr>
                   </pic:nvPicPr>
                   <pic:blipFill>
-                    <a:blip r:embed="rId4" cstate="print"/>
+                    <a:blip r:embed="rId5" cstate="print"/>
                     <a:srcRect/>
                     <a:stretch>
                       <a:fillRect/>
@@ -238,16 +209,8 @@
         <w:rPr>
           <w:lang w:val="en-US"/>
         </w:rPr>
-        <w:t xml:space="preserve">3) Connect to </w:t>
-      </w:r>
-      <w:proofErr w:type="spellStart"/>
-      <w:r>
-        <w:rPr>
-          <w:lang w:val="en-US"/>
-        </w:rPr>
-        <w:t>Docker</w:t>
-      </w:r>
-      <w:proofErr w:type="spellEnd"/>
+        <w:t>3) Connect to Docker</w:t>
+      </w:r>
     </w:p>
     <w:p>
       <w:pPr>
@@ -278,7 +241,7 @@
                     </pic:cNvPicPr>
                   </pic:nvPicPr>
                   <pic:blipFill>
-                    <a:blip r:embed="rId5" cstate="print"/>
+                    <a:blip r:embed="rId6" cstate="print"/>
                     <a:srcRect/>
                     <a:stretch>
                       <a:fillRect/>
@@ -350,7 +313,7 @@
                     </pic:cNvPicPr>
                   </pic:nvPicPr>
                   <pic:blipFill>
-                    <a:blip r:embed="rId6" cstate="print"/>
+                    <a:blip r:embed="rId7" cstate="print"/>
                     <a:srcRect/>
                     <a:stretch>
                       <a:fillRect/>
@@ -423,7 +386,7 @@
                     </pic:cNvPicPr>
                   </pic:nvPicPr>
                   <pic:blipFill>
-                    <a:blip r:embed="rId7" cstate="print"/>
+                    <a:blip r:embed="rId8" cstate="print"/>
                     <a:srcRect/>
                     <a:stretch>
                       <a:fillRect/>
@@ -462,49 +425,7 @@
         <w:rPr>
           <w:lang w:val="en-US"/>
         </w:rPr>
-        <w:t xml:space="preserve">6) </w:t>
-      </w:r>
-      <w:proofErr w:type="spellStart"/>
-      <w:r>
-        <w:rPr>
-          <w:lang w:val="en-US"/>
-        </w:rPr>
-        <w:t>Создать</w:t>
-      </w:r>
-      <w:proofErr w:type="spellEnd"/>
-      <w:r>
-        <w:rPr>
-          <w:lang w:val="en-US"/>
-        </w:rPr>
-        <w:t xml:space="preserve"> </w:t>
-      </w:r>
-      <w:proofErr w:type="spellStart"/>
-      <w:r>
-        <w:rPr>
-          <w:lang w:val="en-US"/>
-        </w:rPr>
-        <w:t>контейнер</w:t>
-      </w:r>
-      <w:proofErr w:type="spellEnd"/>
-      <w:r>
-        <w:rPr>
-          <w:lang w:val="en-US"/>
-        </w:rPr>
-        <w:t xml:space="preserve"> </w:t>
-      </w:r>
-      <w:proofErr w:type="spellStart"/>
-      <w:r>
-        <w:rPr>
-          <w:lang w:val="en-US"/>
-        </w:rPr>
-        <w:t>из</w:t>
-      </w:r>
-      <w:proofErr w:type="spellEnd"/>
-      <w:r>
-        <w:rPr>
-          <w:lang w:val="en-US"/>
-        </w:rPr>
-        <w:t xml:space="preserve"> image</w:t>
+        <w:t>6) Создать контейнер из image</w:t>
       </w:r>
     </w:p>
     <w:p>
@@ -536,7 +457,7 @@
                     </pic:cNvPicPr>
                   </pic:nvPicPr>
                   <pic:blipFill>
-                    <a:blip r:embed="rId8" cstate="print"/>
+                    <a:blip r:embed="rId9" cstate="print"/>
                     <a:srcRect/>
                     <a:stretch>
                       <a:fillRect/>
@@ -633,7 +554,7 @@
                     </pic:cNvPicPr>
                   </pic:nvPicPr>
                   <pic:blipFill>
-                    <a:blip r:embed="rId9" cstate="print"/>
+                    <a:blip r:embed="rId10" cstate="print"/>
                     <a:srcRect/>
                     <a:stretch>
                       <a:fillRect/>
@@ -704,7 +625,7 @@
                     </pic:cNvPicPr>
                   </pic:nvPicPr>
                   <pic:blipFill>
-                    <a:blip r:embed="rId10" cstate="print"/>
+                    <a:blip r:embed="rId11" cstate="print"/>
                     <a:srcRect/>
                     <a:stretch>
                       <a:fillRect/>
@@ -763,7 +684,7 @@
                     </pic:cNvPicPr>
                   </pic:nvPicPr>
                   <pic:blipFill>
-                    <a:blip r:embed="rId11" cstate="print"/>
+                    <a:blip r:embed="rId12" cstate="print"/>
                     <a:srcRect/>
                     <a:stretch>
                       <a:fillRect/>
@@ -808,16 +729,8 @@
         <w:rPr>
           <w:lang w:val="en-US"/>
         </w:rPr>
-        <w:t xml:space="preserve">Run command on </w:t>
-      </w:r>
-      <w:proofErr w:type="spellStart"/>
-      <w:r>
-        <w:rPr>
-          <w:lang w:val="en-US"/>
-        </w:rPr>
-        <w:t>mysql</w:t>
-      </w:r>
-      <w:proofErr w:type="spellEnd"/>
+        <w:t>Run command on mysql</w:t>
+      </w:r>
     </w:p>
     <w:p>
       <w:pPr>
@@ -861,7 +774,7 @@
                     </pic:cNvPicPr>
                   </pic:nvPicPr>
                   <pic:blipFill>
-                    <a:blip r:embed="rId12" cstate="print"/>
+                    <a:blip r:embed="rId13" cstate="print"/>
                     <a:srcRect/>
                     <a:stretch>
                       <a:fillRect/>
@@ -902,6 +815,12 @@
         </w:rPr>
         <w:t>Enter</w:t>
       </w:r>
+      <w:r>
+        <w:rPr>
+          <w:lang w:val="en-US"/>
+        </w:rPr>
+        <w:t>:    mysql -uroot -ppassword</w:t>
+      </w:r>
     </w:p>
     <w:p>
       <w:pPr>
@@ -932,7 +851,7 @@
                     </pic:cNvPicPr>
                   </pic:nvPicPr>
                   <pic:blipFill>
-                    <a:blip r:embed="rId13" cstate="print"/>
+                    <a:blip r:embed="rId14" cstate="print"/>
                     <a:srcRect/>
                     <a:stretch>
                       <a:fillRect/>
@@ -977,21 +896,7 @@
         <w:rPr>
           <w:lang w:val="en-US"/>
         </w:rPr>
-        <w:t xml:space="preserve">this will open </w:t>
-      </w:r>
-      <w:proofErr w:type="spellStart"/>
-      <w:r>
-        <w:rPr>
-          <w:lang w:val="en-US"/>
-        </w:rPr>
-        <w:t>mysql</w:t>
-      </w:r>
-      <w:proofErr w:type="spellEnd"/>
-      <w:r>
-        <w:rPr>
-          <w:lang w:val="en-US"/>
-        </w:rPr>
-        <w:t xml:space="preserve"> console:</w:t>
+        <w:t>this will open mysql console:</w:t>
       </w:r>
     </w:p>
     <w:p>
@@ -1024,7 +929,7 @@
                     </pic:cNvPicPr>
                   </pic:nvPicPr>
                   <pic:blipFill>
-                    <a:blip r:embed="rId14" cstate="print"/>
+                    <a:blip r:embed="rId15" cstate="print"/>
                     <a:srcRect/>
                     <a:stretch>
                       <a:fillRect/>
@@ -1076,7 +981,6 @@
           <w:lang w:val="en-US"/>
         </w:rPr>
       </w:pPr>
-      <w:proofErr w:type="spellStart"/>
       <w:r>
         <w:rPr>
           <w:rFonts w:ascii="Courier New" w:hAnsi="Courier New" w:cs="Courier New"/>
@@ -1084,9 +988,8 @@
           <w:szCs w:val="18"/>
           <w:lang w:val="en-US"/>
         </w:rPr>
-        <w:t>mysql</w:t>
-      </w:r>
-      <w:proofErr w:type="spellEnd"/>
+        <w:t xml:space="preserve">mysql&gt; </w:t>
+      </w:r>
       <w:r>
         <w:rPr>
           <w:rFonts w:ascii="Courier New" w:hAnsi="Courier New" w:cs="Courier New"/>
@@ -1094,19 +997,19 @@
           <w:szCs w:val="18"/>
           <w:lang w:val="en-US"/>
         </w:rPr>
-        <w:t xml:space="preserve">&gt; use </w:t>
-      </w:r>
-      <w:proofErr w:type="spellStart"/>
-      <w:r>
+        <w:t>SHOW DATABASES;</w:t>
+      </w:r>
+    </w:p>
+    <w:p>
+      <w:pPr>
+        <w:spacing w:after="0" w:line="240" w:lineRule="auto"/>
         <w:rPr>
           <w:rFonts w:ascii="Courier New" w:hAnsi="Courier New" w:cs="Courier New"/>
           <w:sz w:val="18"/>
           <w:szCs w:val="18"/>
           <w:lang w:val="en-US"/>
         </w:rPr>
-        <w:t>myDB</w:t>
-      </w:r>
-      <w:proofErr w:type="spellEnd"/>
+      </w:pPr>
       <w:r>
         <w:rPr>
           <w:rFonts w:ascii="Courier New" w:hAnsi="Courier New" w:cs="Courier New"/>
@@ -1114,7 +1017,7 @@
           <w:szCs w:val="18"/>
           <w:lang w:val="en-US"/>
         </w:rPr>
-        <w:t>;</w:t>
+        <w:t>+--------------------+</w:t>
       </w:r>
     </w:p>
     <w:p>
@@ -1134,7 +1037,7 @@
           <w:szCs w:val="18"/>
           <w:lang w:val="en-US"/>
         </w:rPr>
-        <w:t>Database changed</w:t>
+        <w:t>| Database           |</w:t>
       </w:r>
     </w:p>
     <w:p>
@@ -1147,7 +1050,6 @@
           <w:lang w:val="en-US"/>
         </w:rPr>
       </w:pPr>
-      <w:proofErr w:type="spellStart"/>
       <w:r>
         <w:rPr>
           <w:rFonts w:ascii="Courier New" w:hAnsi="Courier New" w:cs="Courier New"/>
@@ -1155,59 +1057,59 @@
           <w:szCs w:val="18"/>
           <w:lang w:val="en-US"/>
         </w:rPr>
-        <w:t>mysql</w:t>
-      </w:r>
-      <w:proofErr w:type="spellEnd"/>
-      <w:r>
+        <w:t>+--------------------+</w:t>
+      </w:r>
+    </w:p>
+    <w:p>
+      <w:pPr>
+        <w:spacing w:after="0" w:line="240" w:lineRule="auto"/>
         <w:rPr>
           <w:rFonts w:ascii="Courier New" w:hAnsi="Courier New" w:cs="Courier New"/>
           <w:sz w:val="18"/>
           <w:szCs w:val="18"/>
           <w:lang w:val="en-US"/>
         </w:rPr>
-        <w:t>&gt; CREATE TABLE EMPLOYEES(</w:t>
-      </w:r>
-    </w:p>
-    <w:p>
-      <w:pPr>
-        <w:spacing w:after="0" w:line="240" w:lineRule="auto"/>
+      </w:pPr>
+      <w:r>
         <w:rPr>
           <w:rFonts w:ascii="Courier New" w:hAnsi="Courier New" w:cs="Courier New"/>
           <w:sz w:val="18"/>
           <w:szCs w:val="18"/>
           <w:lang w:val="en-US"/>
         </w:rPr>
-      </w:pPr>
-      <w:r>
+        <w:t>| information_schema |</w:t>
+      </w:r>
+    </w:p>
+    <w:p>
+      <w:pPr>
+        <w:spacing w:after="0" w:line="240" w:lineRule="auto"/>
         <w:rPr>
           <w:rFonts w:ascii="Courier New" w:hAnsi="Courier New" w:cs="Courier New"/>
           <w:sz w:val="18"/>
           <w:szCs w:val="18"/>
           <w:lang w:val="en-US"/>
         </w:rPr>
-        <w:t xml:space="preserve">    -&gt; id INT NOT NULL PRIMARY KEY,</w:t>
-      </w:r>
-    </w:p>
-    <w:p>
-      <w:pPr>
-        <w:spacing w:after="0" w:line="240" w:lineRule="auto"/>
+      </w:pPr>
+      <w:r>
         <w:rPr>
           <w:rFonts w:ascii="Courier New" w:hAnsi="Courier New" w:cs="Courier New"/>
           <w:sz w:val="18"/>
           <w:szCs w:val="18"/>
           <w:lang w:val="en-US"/>
         </w:rPr>
-      </w:pPr>
-      <w:r>
+        <w:t>...</w:t>
+      </w:r>
+    </w:p>
+    <w:p>
+      <w:pPr>
+        <w:spacing w:after="0" w:line="240" w:lineRule="auto"/>
         <w:rPr>
           <w:rFonts w:ascii="Courier New" w:hAnsi="Courier New" w:cs="Courier New"/>
           <w:sz w:val="18"/>
           <w:szCs w:val="18"/>
           <w:lang w:val="en-US"/>
         </w:rPr>
-        <w:t xml:space="preserve">    -&gt; </w:t>
-      </w:r>
-      <w:proofErr w:type="spellStart"/>
+      </w:pPr>
       <w:r>
         <w:rPr>
           <w:rFonts w:ascii="Courier New" w:hAnsi="Courier New" w:cs="Courier New"/>
@@ -1215,39 +1117,39 @@
           <w:szCs w:val="18"/>
           <w:lang w:val="en-US"/>
         </w:rPr>
-        <w:t>firstName</w:t>
-      </w:r>
-      <w:proofErr w:type="spellEnd"/>
-      <w:r>
+        <w:t>mysql&gt; use myDB;</w:t>
+      </w:r>
+    </w:p>
+    <w:p>
+      <w:pPr>
+        <w:spacing w:after="0" w:line="240" w:lineRule="auto"/>
         <w:rPr>
           <w:rFonts w:ascii="Courier New" w:hAnsi="Courier New" w:cs="Courier New"/>
           <w:sz w:val="18"/>
           <w:szCs w:val="18"/>
           <w:lang w:val="en-US"/>
         </w:rPr>
-        <w:t xml:space="preserve"> VARCHAR(40) NOT NULL,</w:t>
-      </w:r>
-    </w:p>
-    <w:p>
-      <w:pPr>
-        <w:spacing w:after="0" w:line="240" w:lineRule="auto"/>
+      </w:pPr>
+      <w:r>
         <w:rPr>
           <w:rFonts w:ascii="Courier New" w:hAnsi="Courier New" w:cs="Courier New"/>
           <w:sz w:val="18"/>
           <w:szCs w:val="18"/>
           <w:lang w:val="en-US"/>
         </w:rPr>
-      </w:pPr>
-      <w:r>
+        <w:t>Database changed</w:t>
+      </w:r>
+    </w:p>
+    <w:p>
+      <w:pPr>
+        <w:spacing w:after="0" w:line="240" w:lineRule="auto"/>
         <w:rPr>
           <w:rFonts w:ascii="Courier New" w:hAnsi="Courier New" w:cs="Courier New"/>
           <w:sz w:val="18"/>
           <w:szCs w:val="18"/>
           <w:lang w:val="en-US"/>
         </w:rPr>
-        <w:t xml:space="preserve">    -&gt; </w:t>
-      </w:r>
-      <w:proofErr w:type="spellStart"/>
+      </w:pPr>
       <w:r>
         <w:rPr>
           <w:rFonts w:ascii="Courier New" w:hAnsi="Courier New" w:cs="Courier New"/>
@@ -1255,60 +1157,59 @@
           <w:szCs w:val="18"/>
           <w:lang w:val="en-US"/>
         </w:rPr>
-        <w:t>lastName</w:t>
-      </w:r>
-      <w:proofErr w:type="spellEnd"/>
-      <w:r>
+        <w:t>mysql&gt; CREATE TABLE EMPLOYEES(</w:t>
+      </w:r>
+    </w:p>
+    <w:p>
+      <w:pPr>
+        <w:spacing w:after="0" w:line="240" w:lineRule="auto"/>
         <w:rPr>
           <w:rFonts w:ascii="Courier New" w:hAnsi="Courier New" w:cs="Courier New"/>
           <w:sz w:val="18"/>
           <w:szCs w:val="18"/>
           <w:lang w:val="en-US"/>
         </w:rPr>
-        <w:t xml:space="preserve"> VARCHAR(40) NOT NULL);</w:t>
-      </w:r>
-    </w:p>
-    <w:p>
-      <w:pPr>
-        <w:spacing w:after="0" w:line="240" w:lineRule="auto"/>
+      </w:pPr>
+      <w:r>
         <w:rPr>
           <w:rFonts w:ascii="Courier New" w:hAnsi="Courier New" w:cs="Courier New"/>
           <w:sz w:val="18"/>
           <w:szCs w:val="18"/>
           <w:lang w:val="en-US"/>
         </w:rPr>
-      </w:pPr>
-      <w:r>
+        <w:t xml:space="preserve">    -&gt; id INT NOT NULL PRIMARY KEY,</w:t>
+      </w:r>
+    </w:p>
+    <w:p>
+      <w:pPr>
+        <w:spacing w:after="0" w:line="240" w:lineRule="auto"/>
         <w:rPr>
           <w:rFonts w:ascii="Courier New" w:hAnsi="Courier New" w:cs="Courier New"/>
           <w:sz w:val="18"/>
           <w:szCs w:val="18"/>
           <w:lang w:val="en-US"/>
         </w:rPr>
-        <w:t>Query OK, 0 rows affected (0.02 sec)</w:t>
-      </w:r>
-    </w:p>
-    <w:p>
-      <w:pPr>
-        <w:spacing w:after="0" w:line="240" w:lineRule="auto"/>
+      </w:pPr>
+      <w:r>
         <w:rPr>
           <w:rFonts w:ascii="Courier New" w:hAnsi="Courier New" w:cs="Courier New"/>
           <w:sz w:val="18"/>
           <w:szCs w:val="18"/>
           <w:lang w:val="en-US"/>
         </w:rPr>
-      </w:pPr>
-      <w:proofErr w:type="spellStart"/>
-      <w:r>
+        <w:t xml:space="preserve">    -&gt; firstName VARCHAR(40) NOT NULL,</w:t>
+      </w:r>
+    </w:p>
+    <w:p>
+      <w:pPr>
+        <w:spacing w:after="0" w:line="240" w:lineRule="auto"/>
         <w:rPr>
           <w:rFonts w:ascii="Courier New" w:hAnsi="Courier New" w:cs="Courier New"/>
           <w:sz w:val="18"/>
           <w:szCs w:val="18"/>
           <w:lang w:val="en-US"/>
         </w:rPr>
-        <w:t>mysql</w:t>
-      </w:r>
-      <w:proofErr w:type="spellEnd"/>
+      </w:pPr>
       <w:r>
         <w:rPr>
           <w:rFonts w:ascii="Courier New" w:hAnsi="Courier New" w:cs="Courier New"/>
@@ -1316,19 +1217,19 @@
           <w:szCs w:val="18"/>
           <w:lang w:val="en-US"/>
         </w:rPr>
-        <w:t xml:space="preserve">&gt; INSERT INTO EMPLOYEES(id, </w:t>
-      </w:r>
-      <w:proofErr w:type="spellStart"/>
-      <w:r>
+        <w:t xml:space="preserve">    -&gt; lastName VARCHAR(40) NOT NULL);</w:t>
+      </w:r>
+    </w:p>
+    <w:p>
+      <w:pPr>
+        <w:spacing w:after="0" w:line="240" w:lineRule="auto"/>
         <w:rPr>
           <w:rFonts w:ascii="Courier New" w:hAnsi="Courier New" w:cs="Courier New"/>
           <w:sz w:val="18"/>
           <w:szCs w:val="18"/>
           <w:lang w:val="en-US"/>
         </w:rPr>
-        <w:t>firstName</w:t>
-      </w:r>
-      <w:proofErr w:type="spellEnd"/>
+      </w:pPr>
       <w:r>
         <w:rPr>
           <w:rFonts w:ascii="Courier New" w:hAnsi="Courier New" w:cs="Courier New"/>
@@ -1336,19 +1237,19 @@
           <w:szCs w:val="18"/>
           <w:lang w:val="en-US"/>
         </w:rPr>
-        <w:t xml:space="preserve">, </w:t>
-      </w:r>
-      <w:proofErr w:type="spellStart"/>
-      <w:r>
+        <w:t>Query OK, 0 rows affected (0.02 sec)</w:t>
+      </w:r>
+    </w:p>
+    <w:p>
+      <w:pPr>
+        <w:spacing w:after="0" w:line="240" w:lineRule="auto"/>
         <w:rPr>
           <w:rFonts w:ascii="Courier New" w:hAnsi="Courier New" w:cs="Courier New"/>
           <w:sz w:val="18"/>
           <w:szCs w:val="18"/>
           <w:lang w:val="en-US"/>
         </w:rPr>
-        <w:t>lastName</w:t>
-      </w:r>
-      <w:proofErr w:type="spellEnd"/>
+      </w:pPr>
       <w:r>
         <w:rPr>
           <w:rFonts w:ascii="Courier New" w:hAnsi="Courier New" w:cs="Courier New"/>
@@ -1356,7 +1257,7 @@
           <w:szCs w:val="18"/>
           <w:lang w:val="en-US"/>
         </w:rPr>
-        <w:t>)</w:t>
+        <w:t>mysql&gt; INSERT INTO EMPLOYEES(id, firstName, lastName)</w:t>
       </w:r>
     </w:p>
     <w:p>
@@ -1376,19 +1277,19 @@
           <w:szCs w:val="18"/>
           <w:lang w:val="en-US"/>
         </w:rPr>
-        <w:t xml:space="preserve">    -&gt; values('1', 'Dalia', '</w:t>
-      </w:r>
-      <w:proofErr w:type="spellStart"/>
-      <w:r>
+        <w:t xml:space="preserve">    -&gt; values('1', 'Dalia', 'Abo Sheasha');</w:t>
+      </w:r>
+    </w:p>
+    <w:p>
+      <w:pPr>
+        <w:spacing w:after="0" w:line="240" w:lineRule="auto"/>
         <w:rPr>
           <w:rFonts w:ascii="Courier New" w:hAnsi="Courier New" w:cs="Courier New"/>
           <w:sz w:val="18"/>
           <w:szCs w:val="18"/>
           <w:lang w:val="en-US"/>
         </w:rPr>
-        <w:t>Abo</w:t>
-      </w:r>
-      <w:proofErr w:type="spellEnd"/>
+      </w:pPr>
       <w:r>
         <w:rPr>
           <w:rFonts w:ascii="Courier New" w:hAnsi="Courier New" w:cs="Courier New"/>
@@ -1396,46 +1297,6 @@
           <w:szCs w:val="18"/>
           <w:lang w:val="en-US"/>
         </w:rPr>
-        <w:t xml:space="preserve"> </w:t>
-      </w:r>
-      <w:proofErr w:type="spellStart"/>
-      <w:r>
-        <w:rPr>
-          <w:rFonts w:ascii="Courier New" w:hAnsi="Courier New" w:cs="Courier New"/>
-          <w:sz w:val="18"/>
-          <w:szCs w:val="18"/>
-          <w:lang w:val="en-US"/>
-        </w:rPr>
-        <w:t>Sheasha</w:t>
-      </w:r>
-      <w:proofErr w:type="spellEnd"/>
-      <w:r>
-        <w:rPr>
-          <w:rFonts w:ascii="Courier New" w:hAnsi="Courier New" w:cs="Courier New"/>
-          <w:sz w:val="18"/>
-          <w:szCs w:val="18"/>
-          <w:lang w:val="en-US"/>
-        </w:rPr>
-        <w:t>');</w:t>
-      </w:r>
-    </w:p>
-    <w:p>
-      <w:pPr>
-        <w:spacing w:after="0" w:line="240" w:lineRule="auto"/>
-        <w:rPr>
-          <w:rFonts w:ascii="Courier New" w:hAnsi="Courier New" w:cs="Courier New"/>
-          <w:sz w:val="18"/>
-          <w:szCs w:val="18"/>
-          <w:lang w:val="en-US"/>
-        </w:rPr>
-      </w:pPr>
-      <w:r>
-        <w:rPr>
-          <w:rFonts w:ascii="Courier New" w:hAnsi="Courier New" w:cs="Courier New"/>
-          <w:sz w:val="18"/>
-          <w:szCs w:val="18"/>
-          <w:lang w:val="en-US"/>
-        </w:rPr>
         <w:t>Query OK, 1 row affected (0.01 sec)</w:t>
       </w:r>
     </w:p>
@@ -1508,57 +1369,27 @@
         <w:rPr>
           <w:lang w:val="en-US"/>
         </w:rPr>
-        <w:t xml:space="preserve">Build and run 'hello world' in image and </w:t>
-      </w:r>
-      <w:proofErr w:type="spellStart"/>
-      <w:r>
-        <w:rPr>
-          <w:lang w:val="en-US"/>
-        </w:rPr>
-        <w:t>docker</w:t>
-      </w:r>
-      <w:proofErr w:type="spellEnd"/>
-      <w:r>
-        <w:rPr>
-          <w:lang w:val="en-US"/>
-        </w:rPr>
-        <w:t xml:space="preserve"> container.</w:t>
-      </w:r>
-    </w:p>
-    <w:p>
-      <w:pPr>
-        <w:rPr>
-          <w:lang w:val="en-US"/>
-        </w:rPr>
-      </w:pPr>
-      <w:r>
-        <w:rPr>
-          <w:lang w:val="en-US"/>
-        </w:rPr>
-        <w:t xml:space="preserve">1) create </w:t>
-      </w:r>
-      <w:proofErr w:type="spellStart"/>
-      <w:r>
-        <w:rPr>
-          <w:lang w:val="en-US"/>
-        </w:rPr>
-        <w:t>docker</w:t>
-      </w:r>
-      <w:proofErr w:type="spellEnd"/>
-      <w:r>
-        <w:rPr>
-          <w:lang w:val="en-US"/>
-        </w:rPr>
-        <w:t xml:space="preserve"> file. Create file with name '</w:t>
-      </w:r>
-      <w:proofErr w:type="spellStart"/>
+        <w:t>Build and run 'hello world' in image and docker container.</w:t>
+      </w:r>
+    </w:p>
+    <w:p>
+      <w:pPr>
+        <w:rPr>
+          <w:lang w:val="en-US"/>
+        </w:rPr>
+      </w:pPr>
+      <w:r>
+        <w:rPr>
+          <w:lang w:val="en-US"/>
+        </w:rPr>
+        <w:t>1) create docker file. Create file with name '</w:t>
+      </w:r>
       <w:r>
         <w:rPr>
           <w:lang w:val="en-US"/>
         </w:rPr>
         <w:t>Dockerfile</w:t>
       </w:r>
-      <w:proofErr w:type="spellEnd"/>
       <w:r>
         <w:rPr>
           <w:lang w:val="en-US"/>
@@ -1689,7 +1520,6 @@
         </w:rPr>
         <w:t>/ /</w:t>
       </w:r>
-      <w:proofErr w:type="spellStart"/>
       <w:r>
         <w:rPr>
           <w:color w:val="000000"/>
@@ -1697,7 +1527,6 @@
         </w:rPr>
         <w:t>tmp</w:t>
       </w:r>
-      <w:proofErr w:type="spellEnd"/>
       <w:r>
         <w:rPr>
           <w:color w:val="000000"/>
@@ -1755,6 +1584,7 @@
           <w:szCs w:val="20"/>
           <w:lang w:eastAsia="ru-RU"/>
         </w:rPr>
+        <w:lastRenderedPageBreak/>
         <w:drawing>
           <wp:inline distT="0" distB="0" distL="0" distR="0">
             <wp:extent cx="5781675" cy="4362450"/>
@@ -1773,7 +1603,7 @@
                     </pic:cNvPicPr>
                   </pic:nvPicPr>
                   <pic:blipFill>
-                    <a:blip r:embed="rId15" cstate="print"/>
+                    <a:blip r:embed="rId16" cstate="print"/>
                     <a:srcRect/>
                     <a:stretch>
                       <a:fillRect/>
@@ -1818,10 +1648,8 @@
           <w:color w:val="000080"/>
           <w:lang w:val="en-US"/>
         </w:rPr>
-        <w:lastRenderedPageBreak/>
         <w:t>WORKDIR /</w:t>
       </w:r>
-      <w:proofErr w:type="spellStart"/>
       <w:r>
         <w:rPr>
           <w:color w:val="000000"/>
@@ -1829,29 +1657,12 @@
         </w:rPr>
         <w:t>tmp</w:t>
       </w:r>
-      <w:proofErr w:type="spellEnd"/>
       <w:r>
         <w:rPr>
           <w:color w:val="000000"/>
           <w:lang w:val="en-US"/>
         </w:rPr>
-        <w:t xml:space="preserve">     // switch to </w:t>
-      </w:r>
-      <w:proofErr w:type="spellStart"/>
-      <w:r>
-        <w:rPr>
-          <w:color w:val="000000"/>
-          <w:lang w:val="en-US"/>
-        </w:rPr>
-        <w:t>tmp</w:t>
-      </w:r>
-      <w:proofErr w:type="spellEnd"/>
-      <w:r>
-        <w:rPr>
-          <w:color w:val="000000"/>
-          <w:lang w:val="en-US"/>
-        </w:rPr>
-        <w:t xml:space="preserve"> directory as a </w:t>
+        <w:t xml:space="preserve">     // switch to tmp directory as a </w:t>
       </w:r>
       <w:r>
         <w:rPr>
@@ -1891,17 +1702,8 @@
           <w:color w:val="000000"/>
           <w:lang w:val="en-US"/>
         </w:rPr>
-        <w:t xml:space="preserve">java </w:t>
-      </w:r>
-      <w:proofErr w:type="spellStart"/>
-      <w:r>
-        <w:rPr>
-          <w:color w:val="000000"/>
-          <w:lang w:val="en-US"/>
-        </w:rPr>
-        <w:t>docs_oracle_com.javase.localdate.LocalDateTests</w:t>
-      </w:r>
-      <w:proofErr w:type="spellEnd"/>
+        <w:t>java docs_oracle_com.javase.localdate.LocalDateTests</w:t>
+      </w:r>
       <w:r>
         <w:rPr>
           <w:color w:val="000000"/>
@@ -2032,7 +1834,7 @@
                     </pic:cNvPicPr>
                   </pic:nvPicPr>
                   <pic:blipFill>
-                    <a:blip r:embed="rId16" cstate="print"/>
+                    <a:blip r:embed="rId17" cstate="print"/>
                     <a:srcRect/>
                     <a:stretch>
                       <a:fillRect/>
@@ -2106,7 +1908,7 @@
                     </pic:cNvPicPr>
                   </pic:nvPicPr>
                   <pic:blipFill>
-                    <a:blip r:embed="rId17" cstate="print"/>
+                    <a:blip r:embed="rId18" cstate="print"/>
                     <a:srcRect/>
                     <a:stretch>
                       <a:fillRect/>
@@ -2202,7 +2004,7 @@
                     </pic:cNvPicPr>
                   </pic:nvPicPr>
                   <pic:blipFill>
-                    <a:blip r:embed="rId18" cstate="print"/>
+                    <a:blip r:embed="rId19" cstate="print"/>
                     <a:srcRect/>
                     <a:stretch>
                       <a:fillRect/>
@@ -2316,7 +2118,7 @@
                     </pic:cNvPicPr>
                   </pic:nvPicPr>
                   <pic:blipFill>
-                    <a:blip r:embed="rId19" cstate="print"/>
+                    <a:blip r:embed="rId20" cstate="print"/>
                     <a:srcRect/>
                     <a:stretch>
                       <a:fillRect/>
@@ -2375,19 +2177,20 @@
           <w:szCs w:val="22"/>
           <w:lang w:val="en-US" w:eastAsia="en-US"/>
         </w:rPr>
-        <w:t xml:space="preserve">3) Command line to run any </w:t>
-      </w:r>
-      <w:proofErr w:type="spellStart"/>
-      <w:r>
+        <w:t>3) Command line to run any docker images</w:t>
+      </w:r>
+    </w:p>
+    <w:p>
+      <w:pPr>
+        <w:pStyle w:val="HTMLPreformatted"/>
+        <w:shd w:val="clear" w:color="auto" w:fill="FFFFFF"/>
         <w:rPr>
           <w:rFonts w:asciiTheme="minorHAnsi" w:eastAsiaTheme="minorHAnsi" w:hAnsiTheme="minorHAnsi" w:cstheme="minorBidi"/>
           <w:sz w:val="22"/>
           <w:szCs w:val="22"/>
           <w:lang w:val="en-US" w:eastAsia="en-US"/>
         </w:rPr>
-        <w:t>docker</w:t>
-      </w:r>
-      <w:proofErr w:type="spellEnd"/>
+      </w:pPr>
       <w:r>
         <w:rPr>
           <w:rFonts w:asciiTheme="minorHAnsi" w:eastAsiaTheme="minorHAnsi" w:hAnsiTheme="minorHAnsi" w:cstheme="minorBidi"/>
@@ -2395,48 +2198,16 @@
           <w:szCs w:val="22"/>
           <w:lang w:val="en-US" w:eastAsia="en-US"/>
         </w:rPr>
-        <w:t xml:space="preserve"> images</w:t>
-      </w:r>
-    </w:p>
-    <w:p>
-      <w:pPr>
-        <w:pStyle w:val="HTMLPreformatted"/>
-        <w:shd w:val="clear" w:color="auto" w:fill="FFFFFF"/>
+        <w:t xml:space="preserve">$ </w:t>
+      </w:r>
+      <w:r>
         <w:rPr>
           <w:rFonts w:asciiTheme="minorHAnsi" w:eastAsiaTheme="minorHAnsi" w:hAnsiTheme="minorHAnsi" w:cstheme="minorBidi"/>
           <w:sz w:val="22"/>
           <w:szCs w:val="22"/>
           <w:lang w:val="en-US" w:eastAsia="en-US"/>
         </w:rPr>
-      </w:pPr>
-      <w:r>
-        <w:rPr>
-          <w:rFonts w:asciiTheme="minorHAnsi" w:eastAsiaTheme="minorHAnsi" w:hAnsiTheme="minorHAnsi" w:cstheme="minorBidi"/>
-          <w:sz w:val="22"/>
-          <w:szCs w:val="22"/>
-          <w:lang w:val="en-US" w:eastAsia="en-US"/>
-        </w:rPr>
-        <w:t xml:space="preserve">$ </w:t>
-      </w:r>
-      <w:proofErr w:type="spellStart"/>
-      <w:r>
-        <w:rPr>
-          <w:rFonts w:asciiTheme="minorHAnsi" w:eastAsiaTheme="minorHAnsi" w:hAnsiTheme="minorHAnsi" w:cstheme="minorBidi"/>
-          <w:sz w:val="22"/>
-          <w:szCs w:val="22"/>
-          <w:lang w:val="en-US" w:eastAsia="en-US"/>
-        </w:rPr>
-        <w:t>docker</w:t>
-      </w:r>
-      <w:proofErr w:type="spellEnd"/>
-      <w:r>
-        <w:rPr>
-          <w:rFonts w:asciiTheme="minorHAnsi" w:eastAsiaTheme="minorHAnsi" w:hAnsiTheme="minorHAnsi" w:cstheme="minorBidi"/>
-          <w:sz w:val="22"/>
-          <w:szCs w:val="22"/>
-          <w:lang w:val="en-US" w:eastAsia="en-US"/>
-        </w:rPr>
-        <w:t xml:space="preserve"> run --name my-container2 hello-world:1.0</w:t>
+        <w:t>docker run --name my-container2 hello-world:1.0</w:t>
       </w:r>
     </w:p>
     <w:p>
@@ -2505,7 +2276,7 @@
                     </pic:cNvPicPr>
                   </pic:nvPicPr>
                   <pic:blipFill>
-                    <a:blip r:embed="rId20" cstate="print"/>
+                    <a:blip r:embed="rId21" cstate="print"/>
                     <a:srcRect/>
                     <a:stretch>
                       <a:fillRect/>
@@ -2600,7 +2371,7 @@
                     </pic:cNvPicPr>
                   </pic:nvPicPr>
                   <pic:blipFill>
-                    <a:blip r:embed="rId21" cstate="print"/>
+                    <a:blip r:embed="rId22" cstate="print"/>
                     <a:srcRect/>
                     <a:stretch>
                       <a:fillRect/>
@@ -2711,27 +2482,7 @@
           <w:szCs w:val="22"/>
           <w:lang w:val="en-US" w:eastAsia="en-US"/>
         </w:rPr>
-        <w:t xml:space="preserve">Push an image on my repository at </w:t>
-      </w:r>
-      <w:proofErr w:type="spellStart"/>
-      <w:r>
-        <w:rPr>
-          <w:rFonts w:asciiTheme="minorHAnsi" w:eastAsiaTheme="minorHAnsi" w:hAnsiTheme="minorHAnsi" w:cstheme="minorBidi"/>
-          <w:sz w:val="22"/>
-          <w:szCs w:val="22"/>
-          <w:lang w:val="en-US" w:eastAsia="en-US"/>
-        </w:rPr>
-        <w:t>docker</w:t>
-      </w:r>
-      <w:proofErr w:type="spellEnd"/>
-      <w:r>
-        <w:rPr>
-          <w:rFonts w:asciiTheme="minorHAnsi" w:eastAsiaTheme="minorHAnsi" w:hAnsiTheme="minorHAnsi" w:cstheme="minorBidi"/>
-          <w:sz w:val="22"/>
-          <w:szCs w:val="22"/>
-          <w:lang w:val="en-US" w:eastAsia="en-US"/>
-        </w:rPr>
-        <w:t xml:space="preserve"> hub.</w:t>
+        <w:t>Push an image on my repository at docker hub.</w:t>
       </w:r>
     </w:p>
     <w:p>
@@ -2833,7 +2584,7 @@
                     </pic:cNvPicPr>
                   </pic:nvPicPr>
                   <pic:blipFill>
-                    <a:blip r:embed="rId22" cstate="print"/>
+                    <a:blip r:embed="rId23" cstate="print"/>
                     <a:srcRect/>
                     <a:stretch>
                       <a:fillRect/>
@@ -2910,7 +2661,7 @@
                     </pic:cNvPicPr>
                   </pic:nvPicPr>
                   <pic:blipFill>
-                    <a:blip r:embed="rId23" cstate="print"/>
+                    <a:blip r:embed="rId24" cstate="print"/>
                     <a:srcRect/>
                     <a:stretch>
                       <a:fillRect/>
@@ -2981,7 +2732,7 @@
                     </pic:cNvPicPr>
                   </pic:nvPicPr>
                   <pic:blipFill>
-                    <a:blip r:embed="rId24" cstate="print"/>
+                    <a:blip r:embed="rId25" cstate="print"/>
                     <a:srcRect/>
                     <a:stretch>
                       <a:fillRect/>
@@ -3111,21 +2862,12 @@
         </w:rPr>
         <w:t xml:space="preserve">. </w:t>
       </w:r>
-      <w:proofErr w:type="spellStart"/>
       <w:r>
         <w:rPr>
           <w:color w:val="auto"/>
           <w:lang w:val="en-US"/>
         </w:rPr>
-        <w:t>Docker</w:t>
-      </w:r>
-      <w:proofErr w:type="spellEnd"/>
-      <w:r>
-        <w:rPr>
-          <w:color w:val="auto"/>
-          <w:lang w:val="en-US"/>
-        </w:rPr>
-        <w:t xml:space="preserve"> compose</w:t>
+        <w:t>Docker compose</w:t>
       </w:r>
     </w:p>
     <w:p>
@@ -3151,21 +2893,7 @@
         <w:rPr>
           <w:lang w:val="en-US"/>
         </w:rPr>
-        <w:t xml:space="preserve">1) Create </w:t>
-      </w:r>
-      <w:proofErr w:type="spellStart"/>
-      <w:r>
-        <w:rPr>
-          <w:lang w:val="en-US"/>
-        </w:rPr>
-        <w:t>docker</w:t>
-      </w:r>
-      <w:proofErr w:type="spellEnd"/>
-      <w:r>
-        <w:rPr>
-          <w:lang w:val="en-US"/>
-        </w:rPr>
-        <w:t xml:space="preserve"> file for an application image</w:t>
+        <w:t>1) Create docker file for an application image</w:t>
       </w:r>
     </w:p>
     <w:p>
@@ -3197,7 +2925,7 @@
                     </pic:cNvPicPr>
                   </pic:nvPicPr>
                   <pic:blipFill>
-                    <a:blip r:embed="rId25" cstate="print"/>
+                    <a:blip r:embed="rId26" cstate="print"/>
                     <a:srcRect/>
                     <a:stretch>
                       <a:fillRect/>
@@ -3236,21 +2964,7 @@
         <w:rPr>
           <w:lang w:val="en-US"/>
         </w:rPr>
-        <w:t xml:space="preserve">2) Create </w:t>
-      </w:r>
-      <w:proofErr w:type="spellStart"/>
-      <w:r>
-        <w:rPr>
-          <w:lang w:val="en-US"/>
-        </w:rPr>
-        <w:t>docker</w:t>
-      </w:r>
-      <w:proofErr w:type="spellEnd"/>
-      <w:r>
-        <w:rPr>
-          <w:lang w:val="en-US"/>
-        </w:rPr>
-        <w:t xml:space="preserve"> compose file (define all the services I need, the application to run)</w:t>
+        <w:t>2) Create docker compose file (define all the services I need, the application to run)</w:t>
       </w:r>
     </w:p>
     <w:p>
@@ -3282,7 +2996,7 @@
                     </pic:cNvPicPr>
                   </pic:nvPicPr>
                   <pic:blipFill>
-                    <a:blip r:embed="rId26" cstate="print"/>
+                    <a:blip r:embed="rId27" cstate="print"/>
                     <a:srcRect/>
                     <a:stretch>
                       <a:fillRect/>
@@ -3321,48 +3035,20 @@
         <w:rPr>
           <w:lang w:val="en-US"/>
         </w:rPr>
-        <w:t xml:space="preserve">3) run </w:t>
-      </w:r>
-      <w:proofErr w:type="spellStart"/>
-      <w:r>
-        <w:rPr>
-          <w:lang w:val="en-US"/>
-        </w:rPr>
-        <w:t>docker</w:t>
-      </w:r>
-      <w:proofErr w:type="spellEnd"/>
-      <w:r>
-        <w:rPr>
-          <w:lang w:val="en-US"/>
-        </w:rPr>
-        <w:t xml:space="preserve"> compose app. Click on double green arrows.</w:t>
-      </w:r>
-    </w:p>
-    <w:p>
-      <w:pPr>
-        <w:rPr>
-          <w:lang w:val="en-US"/>
-        </w:rPr>
-      </w:pPr>
-      <w:r>
-        <w:rPr>
-          <w:lang w:val="en-US"/>
-        </w:rPr>
-        <w:t xml:space="preserve">New type of node for </w:t>
-      </w:r>
-      <w:proofErr w:type="spellStart"/>
-      <w:r>
-        <w:rPr>
-          <w:lang w:val="en-US"/>
-        </w:rPr>
-        <w:t>docker</w:t>
-      </w:r>
-      <w:proofErr w:type="spellEnd"/>
-      <w:r>
-        <w:rPr>
-          <w:lang w:val="en-US"/>
-        </w:rPr>
-        <w:t xml:space="preserve"> compose which provides a grouping of our application services</w:t>
+        <w:t>3) run docker compose app. Click on double green arrows.</w:t>
+      </w:r>
+    </w:p>
+    <w:p>
+      <w:pPr>
+        <w:rPr>
+          <w:lang w:val="en-US"/>
+        </w:rPr>
+      </w:pPr>
+      <w:r>
+        <w:rPr>
+          <w:lang w:val="en-US"/>
+        </w:rPr>
+        <w:t>New type of node for docker compose which provides a grouping of our application services</w:t>
       </w:r>
     </w:p>
     <w:p>
@@ -3395,7 +3081,7 @@
                     </pic:cNvPicPr>
                   </pic:nvPicPr>
                   <pic:blipFill>
-                    <a:blip r:embed="rId27" cstate="print"/>
+                    <a:blip r:embed="rId28" cstate="print"/>
                     <a:srcRect/>
                     <a:stretch>
                       <a:fillRect/>
@@ -3434,21 +3120,7 @@
         <w:rPr>
           <w:lang w:val="en-US"/>
         </w:rPr>
-        <w:t xml:space="preserve">If expand, two services we defined in </w:t>
-      </w:r>
-      <w:proofErr w:type="spellStart"/>
-      <w:r>
-        <w:rPr>
-          <w:lang w:val="en-US"/>
-        </w:rPr>
-        <w:t>docker</w:t>
-      </w:r>
-      <w:proofErr w:type="spellEnd"/>
-      <w:r>
-        <w:rPr>
-          <w:lang w:val="en-US"/>
-        </w:rPr>
-        <w:t xml:space="preserve"> compose file.</w:t>
+        <w:t>If expand, two services we defined in docker compose file.</w:t>
       </w:r>
     </w:p>
     <w:p>
@@ -3480,7 +3152,7 @@
                     </pic:cNvPicPr>
                   </pic:nvPicPr>
                   <pic:blipFill>
-                    <a:blip r:embed="rId28" cstate="print"/>
+                    <a:blip r:embed="rId29" cstate="print"/>
                     <a:srcRect/>
                     <a:stretch>
                       <a:fillRect/>
@@ -3551,7 +3223,7 @@
                     </pic:cNvPicPr>
                   </pic:nvPicPr>
                   <pic:blipFill>
-                    <a:blip r:embed="rId29" cstate="print"/>
+                    <a:blip r:embed="rId30" cstate="print"/>
                     <a:srcRect/>
                     <a:stretch>
                       <a:fillRect/>
@@ -3649,35 +3321,7 @@
         <w:rPr>
           <w:lang w:val="en-US"/>
         </w:rPr>
-        <w:t xml:space="preserve">Need to update </w:t>
-      </w:r>
-      <w:proofErr w:type="spellStart"/>
-      <w:r>
-        <w:rPr>
-          <w:lang w:val="en-US"/>
-        </w:rPr>
-        <w:t>config</w:t>
-      </w:r>
-      <w:proofErr w:type="spellEnd"/>
-      <w:r>
-        <w:rPr>
-          <w:lang w:val="en-US"/>
-        </w:rPr>
-        <w:t xml:space="preserve">, so application will refresh war before Deploy </w:t>
-      </w:r>
-      <w:proofErr w:type="spellStart"/>
-      <w:r>
-        <w:rPr>
-          <w:lang w:val="en-US"/>
-        </w:rPr>
-        <w:t>docker</w:t>
-      </w:r>
-      <w:proofErr w:type="spellEnd"/>
-      <w:r>
-        <w:rPr>
-          <w:lang w:val="en-US"/>
-        </w:rPr>
-        <w:t>.</w:t>
+        <w:t>Need to update config, so application will refresh war before Deploy docker.</w:t>
       </w:r>
     </w:p>
     <w:p>
@@ -3709,7 +3353,7 @@
                     </pic:cNvPicPr>
                   </pic:nvPicPr>
                   <pic:blipFill>
-                    <a:blip r:embed="rId30" cstate="print"/>
+                    <a:blip r:embed="rId31" cstate="print"/>
                     <a:srcRect/>
                     <a:stretch>
                       <a:fillRect/>
@@ -3768,7 +3412,7 @@
                     </pic:cNvPicPr>
                   </pic:nvPicPr>
                   <pic:blipFill>
-                    <a:blip r:embed="rId31" cstate="print"/>
+                    <a:blip r:embed="rId32" cstate="print"/>
                     <a:srcRect/>
                     <a:stretch>
                       <a:fillRect/>
@@ -3807,21 +3451,7 @@
         <w:rPr>
           <w:lang w:val="en-US"/>
         </w:rPr>
-        <w:t xml:space="preserve">Now </w:t>
-      </w:r>
-      <w:proofErr w:type="spellStart"/>
-      <w:r>
-        <w:rPr>
-          <w:lang w:val="en-US"/>
-        </w:rPr>
-        <w:t>docker</w:t>
-      </w:r>
-      <w:proofErr w:type="spellEnd"/>
-      <w:r>
-        <w:rPr>
-          <w:lang w:val="en-US"/>
-        </w:rPr>
-        <w:t xml:space="preserve"> compose will rebuild my image, even if it already was built.</w:t>
+        <w:t>Now docker compose will rebuild my image, even if it already was built.</w:t>
       </w:r>
     </w:p>
     <w:p>
@@ -3866,7 +3496,7 @@
                     </pic:cNvPicPr>
                   </pic:nvPicPr>
                   <pic:blipFill>
-                    <a:blip r:embed="rId32" cstate="print"/>
+                    <a:blip r:embed="rId33" cstate="print"/>
                     <a:srcRect/>
                     <a:stretch>
                       <a:fillRect/>
@@ -3925,7 +3555,7 @@
                     </pic:cNvPicPr>
                   </pic:nvPicPr>
                   <pic:blipFill>
-                    <a:blip r:embed="rId33" cstate="print"/>
+                    <a:blip r:embed="rId34" cstate="print"/>
                     <a:srcRect/>
                     <a:stretch>
                       <a:fillRect/>
@@ -3996,7 +3626,7 @@
                     </pic:cNvPicPr>
                   </pic:nvPicPr>
                   <pic:blipFill>
-                    <a:blip r:embed="rId34" cstate="print"/>
+                    <a:blip r:embed="rId35" cstate="print"/>
                     <a:srcRect/>
                     <a:stretch>
                       <a:fillRect/>
@@ -4113,7 +3743,7 @@
                     </pic:cNvPicPr>
                   </pic:nvPicPr>
                   <pic:blipFill>
-                    <a:blip r:embed="rId35" cstate="print"/>
+                    <a:blip r:embed="rId36" cstate="print"/>
                     <a:srcRect/>
                     <a:stretch>
                       <a:fillRect/>
@@ -4185,7 +3815,7 @@
                     </pic:cNvPicPr>
                   </pic:nvPicPr>
                   <pic:blipFill>
-                    <a:blip r:embed="rId36" cstate="print"/>
+                    <a:blip r:embed="rId37" cstate="print"/>
                     <a:srcRect/>
                     <a:stretch>
                       <a:fillRect/>
@@ -4585,6 +4215,19 @@
       <w:szCs w:val="26"/>
     </w:rPr>
   </w:style>
+  <w:style w:type="character" w:styleId="HTMLCode">
+    <w:name w:val="HTML Code"/>
+    <w:basedOn w:val="DefaultParagraphFont"/>
+    <w:uiPriority w:val="99"/>
+    <w:semiHidden/>
+    <w:unhideWhenUsed/>
+    <w:rsid w:val="00727AFD"/>
+    <w:rPr>
+      <w:rFonts w:ascii="Courier New" w:eastAsia="Times New Roman" w:hAnsi="Courier New" w:cs="Courier New"/>
+      <w:sz w:val="20"/>
+      <w:szCs w:val="20"/>
+    </w:rPr>
+  </w:style>
 </w:styles>
 </file>
 

</xml_diff>